<commit_message>
Updated project plan; Included pdf version 4
</commit_message>
<xml_diff>
--- a/documentation/project-plan/project-plan.docx
+++ b/documentation/project-plan/project-plan.docx
@@ -420,7 +420,7 @@
                                           <w:sz w:val="20"/>
                                           <w:szCs w:val="20"/>
                                         </w:rPr>
-                                        <w:t>1</w:t>
+                                        <w:t>2</w:t>
                                       </w:r>
                                       <w:r>
                                         <w:rPr>
@@ -440,7 +440,7 @@
                                           <w:sz w:val="20"/>
                                           <w:szCs w:val="20"/>
                                         </w:rPr>
-                                        <w:t>25</w:t>
+                                        <w:t>17</w:t>
                                       </w:r>
                                     </w:p>
                                   </w:tc>
@@ -500,7 +500,7 @@
                                           <w:sz w:val="20"/>
                                           <w:szCs w:val="20"/>
                                         </w:rPr>
-                                        <w:t>3</w:t>
+                                        <w:t>4</w:t>
                                       </w:r>
                                       <w:r>
                                         <w:rPr>
@@ -570,7 +570,7 @@
                                           <w:sz w:val="20"/>
                                           <w:szCs w:val="20"/>
                                         </w:rPr>
-                                        <w:t>D</w:t>
+                                        <w:t>E</w:t>
                                       </w:r>
                                     </w:p>
                                   </w:tc>
@@ -651,23 +651,7 @@
                                           <w:sz w:val="20"/>
                                           <w:szCs w:val="20"/>
                                         </w:rPr>
-                                        <w:t xml:space="preserve">; Werneck </w:t>
-                                      </w:r>
-                                      <w:proofErr w:type="spellStart"/>
-                                      <w:r>
-                                        <w:rPr>
-                                          <w:sz w:val="20"/>
-                                          <w:szCs w:val="20"/>
-                                        </w:rPr>
-                                        <w:t>Roale</w:t>
-                                      </w:r>
-                                      <w:proofErr w:type="spellEnd"/>
-                                      <w:r>
-                                        <w:rPr>
-                                          <w:sz w:val="20"/>
-                                          <w:szCs w:val="20"/>
-                                        </w:rPr>
-                                        <w:t xml:space="preserve">, Miguel; </w:t>
+                                        <w:t xml:space="preserve">; Werneck Roale, Miguel; </w:t>
                                       </w:r>
                                       <w:r>
                                         <w:rPr>
@@ -798,7 +782,7 @@
                                     <w:sz w:val="20"/>
                                     <w:szCs w:val="20"/>
                                   </w:rPr>
-                                  <w:t>1</w:t>
+                                  <w:t>2</w:t>
                                 </w:r>
                                 <w:r>
                                   <w:rPr>
@@ -818,7 +802,7 @@
                                     <w:sz w:val="20"/>
                                     <w:szCs w:val="20"/>
                                   </w:rPr>
-                                  <w:t>25</w:t>
+                                  <w:t>17</w:t>
                                 </w:r>
                               </w:p>
                             </w:tc>
@@ -878,7 +862,7 @@
                                     <w:sz w:val="20"/>
                                     <w:szCs w:val="20"/>
                                   </w:rPr>
-                                  <w:t>3</w:t>
+                                  <w:t>4</w:t>
                                 </w:r>
                                 <w:r>
                                   <w:rPr>
@@ -948,7 +932,7 @@
                                     <w:sz w:val="20"/>
                                     <w:szCs w:val="20"/>
                                   </w:rPr>
-                                  <w:t>D</w:t>
+                                  <w:t>E</w:t>
                                 </w:r>
                               </w:p>
                             </w:tc>
@@ -1029,23 +1013,7 @@
                                     <w:sz w:val="20"/>
                                     <w:szCs w:val="20"/>
                                   </w:rPr>
-                                  <w:t xml:space="preserve">; Werneck </w:t>
-                                </w:r>
-                                <w:proofErr w:type="spellStart"/>
-                                <w:r>
-                                  <w:rPr>
-                                    <w:sz w:val="20"/>
-                                    <w:szCs w:val="20"/>
-                                  </w:rPr>
-                                  <w:t>Roale</w:t>
-                                </w:r>
-                                <w:proofErr w:type="spellEnd"/>
-                                <w:r>
-                                  <w:rPr>
-                                    <w:sz w:val="20"/>
-                                    <w:szCs w:val="20"/>
-                                  </w:rPr>
-                                  <w:t xml:space="preserve">, Miguel; </w:t>
+                                  <w:t xml:space="preserve">; Werneck Roale, Miguel; </w:t>
                                 </w:r>
                                 <w:r>
                                   <w:rPr>
@@ -1652,23 +1620,7 @@
                 <w:sz w:val="20"/>
                 <w:szCs w:val="20"/>
               </w:rPr>
-              <w:t xml:space="preserve">; Werneck </w:t>
-            </w:r>
-            <w:proofErr w:type="spellStart"/>
-            <w:r>
-              <w:rPr>
-                <w:sz w:val="20"/>
-                <w:szCs w:val="20"/>
-              </w:rPr>
-              <w:t>Roale</w:t>
-            </w:r>
-            <w:proofErr w:type="spellEnd"/>
-            <w:r>
-              <w:rPr>
-                <w:sz w:val="20"/>
-                <w:szCs w:val="20"/>
-              </w:rPr>
-              <w:t>, Miguel; Le, Minh</w:t>
+              <w:t>; Werneck Roale, Miguel; Le, Minh</w:t>
             </w:r>
           </w:p>
         </w:tc>
@@ -1793,23 +1745,7 @@
                 <w:sz w:val="20"/>
                 <w:szCs w:val="20"/>
               </w:rPr>
-              <w:t xml:space="preserve">; Werneck </w:t>
-            </w:r>
-            <w:proofErr w:type="spellStart"/>
-            <w:r>
-              <w:rPr>
-                <w:sz w:val="20"/>
-                <w:szCs w:val="20"/>
-              </w:rPr>
-              <w:t>Roale</w:t>
-            </w:r>
-            <w:proofErr w:type="spellEnd"/>
-            <w:r>
-              <w:rPr>
-                <w:sz w:val="20"/>
-                <w:szCs w:val="20"/>
-              </w:rPr>
-              <w:t>, Miguel; Le, Minh</w:t>
+              <w:t>; Werneck Roale, Miguel; Le, Minh</w:t>
             </w:r>
           </w:p>
         </w:tc>
@@ -1937,23 +1873,7 @@
                 <w:sz w:val="20"/>
                 <w:szCs w:val="20"/>
               </w:rPr>
-              <w:t xml:space="preserve">; Werneck </w:t>
-            </w:r>
-            <w:proofErr w:type="spellStart"/>
-            <w:r>
-              <w:rPr>
-                <w:sz w:val="20"/>
-                <w:szCs w:val="20"/>
-              </w:rPr>
-              <w:t>Roale</w:t>
-            </w:r>
-            <w:proofErr w:type="spellEnd"/>
-            <w:r>
-              <w:rPr>
-                <w:sz w:val="20"/>
-                <w:szCs w:val="20"/>
-              </w:rPr>
-              <w:t>, Miguel; Le, Minh</w:t>
+              <w:t>; Werneck Roale, Miguel; Le, Minh</w:t>
             </w:r>
           </w:p>
         </w:tc>
@@ -2078,23 +1998,7 @@
                 <w:sz w:val="20"/>
                 <w:szCs w:val="20"/>
               </w:rPr>
-              <w:t xml:space="preserve">; Werneck </w:t>
-            </w:r>
-            <w:proofErr w:type="spellStart"/>
-            <w:r>
-              <w:rPr>
-                <w:sz w:val="20"/>
-                <w:szCs w:val="20"/>
-              </w:rPr>
-              <w:t>Roale</w:t>
-            </w:r>
-            <w:proofErr w:type="spellEnd"/>
-            <w:r>
-              <w:rPr>
-                <w:sz w:val="20"/>
-                <w:szCs w:val="20"/>
-              </w:rPr>
-              <w:t>, Miguel; Le, Minh</w:t>
+              <w:t>; Werneck Roale, Miguel; Le, Minh</w:t>
             </w:r>
           </w:p>
         </w:tc>
@@ -2144,6 +2048,134 @@
                 <w:szCs w:val="20"/>
               </w:rPr>
               <w:t>Sprint D</w:t>
+            </w:r>
+          </w:p>
+        </w:tc>
+      </w:tr>
+      <w:tr>
+        <w:trPr>
+          <w:cnfStyle w:val="000000100000" w:firstRow="0" w:lastRow="0" w:firstColumn="0" w:lastColumn="0" w:oddVBand="0" w:evenVBand="0" w:oddHBand="1" w:evenHBand="0" w:firstRowFirstColumn="0" w:firstRowLastColumn="0" w:lastRowFirstColumn="0" w:lastRowLastColumn="0"/>
+        </w:trPr>
+        <w:tc>
+          <w:tcPr>
+            <w:cnfStyle w:val="001000000000" w:firstRow="0" w:lastRow="0" w:firstColumn="1" w:lastColumn="0" w:oddVBand="0" w:evenVBand="0" w:oddHBand="0" w:evenHBand="0" w:firstRowFirstColumn="0" w:firstRowLastColumn="0" w:lastRowFirstColumn="0" w:lastRowLastColumn="0"/>
+            <w:tcW w:w="1413" w:type="dxa"/>
+          </w:tcPr>
+          <w:p>
+            <w:pPr>
+              <w:rPr>
+                <w:b w:val="0"/>
+                <w:bCs w:val="0"/>
+                <w:sz w:val="20"/>
+                <w:szCs w:val="20"/>
+              </w:rPr>
+            </w:pPr>
+            <w:r>
+              <w:rPr>
+                <w:b w:val="0"/>
+                <w:bCs w:val="0"/>
+                <w:sz w:val="20"/>
+                <w:szCs w:val="20"/>
+              </w:rPr>
+              <w:t>4.0</w:t>
+            </w:r>
+          </w:p>
+        </w:tc>
+        <w:tc>
+          <w:tcPr>
+            <w:tcW w:w="1843" w:type="dxa"/>
+          </w:tcPr>
+          <w:p>
+            <w:pPr>
+              <w:cnfStyle w:val="000000100000" w:firstRow="0" w:lastRow="0" w:firstColumn="0" w:lastColumn="0" w:oddVBand="0" w:evenVBand="0" w:oddHBand="1" w:evenHBand="0" w:firstRowFirstColumn="0" w:firstRowLastColumn="0" w:lastRowFirstColumn="0" w:lastRowLastColumn="0"/>
+              <w:rPr>
+                <w:sz w:val="20"/>
+                <w:szCs w:val="20"/>
+              </w:rPr>
+            </w:pPr>
+            <w:r>
+              <w:rPr>
+                <w:sz w:val="20"/>
+                <w:szCs w:val="20"/>
+              </w:rPr>
+              <w:t>2024/12/17</w:t>
+            </w:r>
+          </w:p>
+        </w:tc>
+        <w:tc>
+          <w:tcPr>
+            <w:tcW w:w="2153" w:type="dxa"/>
+          </w:tcPr>
+          <w:p>
+            <w:pPr>
+              <w:cnfStyle w:val="000000100000" w:firstRow="0" w:lastRow="0" w:firstColumn="0" w:lastColumn="0" w:oddVBand="0" w:evenVBand="0" w:oddHBand="1" w:evenHBand="0" w:firstRowFirstColumn="0" w:firstRowLastColumn="0" w:lastRowFirstColumn="0" w:lastRowLastColumn="0"/>
+              <w:rPr>
+                <w:sz w:val="20"/>
+                <w:szCs w:val="20"/>
+              </w:rPr>
+            </w:pPr>
+            <w:r>
+              <w:rPr>
+                <w:sz w:val="20"/>
+                <w:szCs w:val="20"/>
+              </w:rPr>
+              <w:t>Sanchez, Francisco; Thomas, Gilton; Pestana</w:t>
+            </w:r>
+            <w:r>
+              <w:rPr>
+                <w:sz w:val="20"/>
+                <w:szCs w:val="20"/>
+              </w:rPr>
+              <w:t>, Cristiano</w:t>
+            </w:r>
+            <w:r>
+              <w:rPr>
+                <w:sz w:val="20"/>
+                <w:szCs w:val="20"/>
+              </w:rPr>
+              <w:t>; Werneck Roale, Miguel; Le, Minh</w:t>
+            </w:r>
+          </w:p>
+        </w:tc>
+        <w:tc>
+          <w:tcPr>
+            <w:tcW w:w="1803" w:type="dxa"/>
+          </w:tcPr>
+          <w:p>
+            <w:pPr>
+              <w:cnfStyle w:val="000000100000" w:firstRow="0" w:lastRow="0" w:firstColumn="0" w:lastColumn="0" w:oddVBand="0" w:evenVBand="0" w:oddHBand="1" w:evenHBand="0" w:firstRowFirstColumn="0" w:firstRowLastColumn="0" w:lastRowFirstColumn="0" w:lastRowLastColumn="0"/>
+              <w:rPr>
+                <w:sz w:val="20"/>
+                <w:szCs w:val="20"/>
+              </w:rPr>
+            </w:pPr>
+            <w:r>
+              <w:rPr>
+                <w:sz w:val="20"/>
+                <w:szCs w:val="20"/>
+              </w:rPr>
+              <w:t>Time Plan and Milestones</w:t>
+            </w:r>
+          </w:p>
+        </w:tc>
+        <w:tc>
+          <w:tcPr>
+            <w:tcW w:w="1804" w:type="dxa"/>
+          </w:tcPr>
+          <w:p>
+            <w:pPr>
+              <w:cnfStyle w:val="000000100000" w:firstRow="0" w:lastRow="0" w:firstColumn="0" w:lastColumn="0" w:oddVBand="0" w:evenVBand="0" w:oddHBand="1" w:evenHBand="0" w:firstRowFirstColumn="0" w:firstRowLastColumn="0" w:lastRowFirstColumn="0" w:lastRowLastColumn="0"/>
+              <w:rPr>
+                <w:sz w:val="20"/>
+                <w:szCs w:val="20"/>
+              </w:rPr>
+            </w:pPr>
+            <w:r>
+              <w:rPr>
+                <w:sz w:val="20"/>
+                <w:szCs w:val="20"/>
+              </w:rPr>
+              <w:t>Sprint E</w:t>
             </w:r>
           </w:p>
         </w:tc>
@@ -2505,6 +2537,78 @@
           <w:p>
             <w:pPr>
               <w:cnfStyle w:val="000000000000" w:firstRow="0" w:lastRow="0" w:firstColumn="0" w:lastColumn="0" w:oddVBand="0" w:evenVBand="0" w:oddHBand="0" w:evenHBand="0" w:firstRowFirstColumn="0" w:firstRowLastColumn="0" w:lastRowFirstColumn="0" w:lastRowLastColumn="0"/>
+              <w:rPr>
+                <w:sz w:val="20"/>
+                <w:szCs w:val="20"/>
+              </w:rPr>
+            </w:pPr>
+            <w:r>
+              <w:rPr>
+                <w:sz w:val="20"/>
+                <w:szCs w:val="20"/>
+              </w:rPr>
+              <w:t>Chua, Jessie; Langen, Tim</w:t>
+            </w:r>
+          </w:p>
+        </w:tc>
+      </w:tr>
+      <w:tr>
+        <w:trPr>
+          <w:cnfStyle w:val="000000100000" w:firstRow="0" w:lastRow="0" w:firstColumn="0" w:lastColumn="0" w:oddVBand="0" w:evenVBand="0" w:oddHBand="1" w:evenHBand="0" w:firstRowFirstColumn="0" w:firstRowLastColumn="0" w:lastRowFirstColumn="0" w:lastRowLastColumn="0"/>
+        </w:trPr>
+        <w:tc>
+          <w:tcPr>
+            <w:cnfStyle w:val="001000000000" w:firstRow="0" w:lastRow="0" w:firstColumn="1" w:lastColumn="0" w:oddVBand="0" w:evenVBand="0" w:oddHBand="0" w:evenHBand="0" w:firstRowFirstColumn="0" w:firstRowLastColumn="0" w:lastRowFirstColumn="0" w:lastRowLastColumn="0"/>
+            <w:tcW w:w="1413" w:type="dxa"/>
+          </w:tcPr>
+          <w:p>
+            <w:pPr>
+              <w:rPr>
+                <w:b w:val="0"/>
+                <w:bCs w:val="0"/>
+                <w:sz w:val="20"/>
+                <w:szCs w:val="20"/>
+              </w:rPr>
+            </w:pPr>
+            <w:r>
+              <w:rPr>
+                <w:b w:val="0"/>
+                <w:bCs w:val="0"/>
+                <w:sz w:val="20"/>
+                <w:szCs w:val="20"/>
+              </w:rPr>
+              <w:t>4.0</w:t>
+            </w:r>
+          </w:p>
+        </w:tc>
+        <w:tc>
+          <w:tcPr>
+            <w:tcW w:w="1843" w:type="dxa"/>
+          </w:tcPr>
+          <w:p>
+            <w:pPr>
+              <w:cnfStyle w:val="000000100000" w:firstRow="0" w:lastRow="0" w:firstColumn="0" w:lastColumn="0" w:oddVBand="0" w:evenVBand="0" w:oddHBand="1" w:evenHBand="0" w:firstRowFirstColumn="0" w:firstRowLastColumn="0" w:lastRowFirstColumn="0" w:lastRowLastColumn="0"/>
+              <w:rPr>
+                <w:sz w:val="20"/>
+                <w:szCs w:val="20"/>
+              </w:rPr>
+            </w:pPr>
+            <w:r>
+              <w:rPr>
+                <w:sz w:val="20"/>
+                <w:szCs w:val="20"/>
+              </w:rPr>
+              <w:t>2024/12/17</w:t>
+            </w:r>
+          </w:p>
+        </w:tc>
+        <w:tc>
+          <w:tcPr>
+            <w:tcW w:w="5760" w:type="dxa"/>
+          </w:tcPr>
+          <w:p>
+            <w:pPr>
+              <w:cnfStyle w:val="000000100000" w:firstRow="0" w:lastRow="0" w:firstColumn="0" w:lastColumn="0" w:oddVBand="0" w:evenVBand="0" w:oddHBand="1" w:evenHBand="0" w:firstRowFirstColumn="0" w:firstRowLastColumn="0" w:lastRowFirstColumn="0" w:lastRowLastColumn="0"/>
               <w:rPr>
                 <w:sz w:val="20"/>
                 <w:szCs w:val="20"/>
@@ -6279,15 +6383,7 @@
         <w:jc w:val="both"/>
       </w:pPr>
       <w:r>
-        <w:t xml:space="preserve">Spring Boot (Back-end): Use </w:t>
-      </w:r>
-      <w:proofErr w:type="spellStart"/>
-      <w:r>
-        <w:t>WebSockets</w:t>
-      </w:r>
-      <w:proofErr w:type="spellEnd"/>
-      <w:r>
-        <w:t xml:space="preserve"> or an event-driven architecture to send real-time notifications about changes, such as new reservations or cancellations. </w:t>
+        <w:t xml:space="preserve">Spring Boot (Back-end): Use WebSockets or an event-driven architecture to send real-time notifications about changes, such as new reservations or cancellations. </w:t>
       </w:r>
     </w:p>
     <w:p>
@@ -6532,15 +6628,7 @@
         <w:jc w:val="both"/>
       </w:pPr>
       <w:r>
-        <w:t xml:space="preserve">Spring Boot (Back-end): Integrate email services like </w:t>
-      </w:r>
-      <w:proofErr w:type="spellStart"/>
-      <w:r>
-        <w:t>JavaMail</w:t>
-      </w:r>
-      <w:proofErr w:type="spellEnd"/>
-      <w:r>
-        <w:t xml:space="preserve"> or third-party services like SendGrid to automate email notifications and reminders for bookings.</w:t>
+        <w:t>Spring Boot (Back-end): Integrate email services like JavaMail or third-party services like SendGrid to automate email notifications and reminders for bookings.</w:t>
       </w:r>
     </w:p>
     <w:p>
@@ -7006,11 +7094,7 @@
       </w:pPr>
       <w:bookmarkStart w:id="14" w:name="_Toc183360414"/>
       <w:r>
-        <w:t xml:space="preserve">2. Project </w:t>
-      </w:r>
-      <w:proofErr w:type="spellStart"/>
-      <w:r>
-        <w:t>organi</w:t>
+        <w:t>2. Project organi</w:t>
       </w:r>
       <w:r>
         <w:t>s</w:t>
@@ -7019,7 +7103,6 @@
         <w:t>ation</w:t>
       </w:r>
       <w:bookmarkEnd w:id="14"/>
-      <w:proofErr w:type="spellEnd"/>
     </w:p>
     <w:p>
       <w:pPr>
@@ -8033,27 +8116,7 @@
                 <w:sz w:val="20"/>
                 <w:szCs w:val="20"/>
               </w:rPr>
-              <w:t xml:space="preserve">Werneck </w:t>
-            </w:r>
-            <w:proofErr w:type="spellStart"/>
-            <w:r>
-              <w:rPr>
-                <w:b w:val="0"/>
-                <w:bCs w:val="0"/>
-                <w:sz w:val="20"/>
-                <w:szCs w:val="20"/>
-              </w:rPr>
-              <w:t>Roale</w:t>
-            </w:r>
-            <w:proofErr w:type="spellEnd"/>
-            <w:r>
-              <w:rPr>
-                <w:b w:val="0"/>
-                <w:bCs w:val="0"/>
-                <w:sz w:val="20"/>
-                <w:szCs w:val="20"/>
-              </w:rPr>
-              <w:t>, Miguel</w:t>
+              <w:t>Werneck Roale, Miguel</w:t>
             </w:r>
           </w:p>
           <w:p>
@@ -8145,23 +8208,7 @@
                 <w:sz w:val="20"/>
                 <w:szCs w:val="20"/>
               </w:rPr>
-              <w:t xml:space="preserve">Miguel Werneck </w:t>
-            </w:r>
-            <w:proofErr w:type="spellStart"/>
-            <w:r>
-              <w:rPr>
-                <w:sz w:val="20"/>
-                <w:szCs w:val="20"/>
-              </w:rPr>
-              <w:t>Roale</w:t>
-            </w:r>
-            <w:proofErr w:type="spellEnd"/>
-            <w:r>
-              <w:rPr>
-                <w:sz w:val="20"/>
-                <w:szCs w:val="20"/>
-              </w:rPr>
-              <w:t xml:space="preserve"> can be contacted on Monday, Tuesday, and Thursday after 5:00 p.m., and he can be contacted on Wednesday except for the timeframe from 10:00 a.m. to 11:30 a.m. </w:t>
+              <w:t xml:space="preserve">Miguel Werneck Roale can be contacted on Monday, Tuesday, and Thursday after 5:00 p.m., and he can be contacted on Wednesday except for the timeframe from 10:00 a.m. to 11:30 a.m. </w:t>
             </w:r>
           </w:p>
         </w:tc>
@@ -9138,6 +9185,124 @@
     </w:p>
     <w:p>
       <w:pPr>
+        <w:pStyle w:val="Heading3"/>
+      </w:pPr>
+      <w:r>
+        <w:t>3.2.5 Sprint E</w:t>
+      </w:r>
+    </w:p>
+    <w:p>
+      <w:pPr>
+        <w:pStyle w:val="ListParagraph"/>
+        <w:numPr>
+          <w:ilvl w:val="0"/>
+          <w:numId w:val="32"/>
+        </w:numPr>
+        <w:rPr>
+          <w:b/>
+          <w:bCs/>
+        </w:rPr>
+      </w:pPr>
+      <w:r>
+        <w:rPr>
+          <w:b/>
+          <w:bCs/>
+        </w:rPr>
+        <w:t>Duration:</w:t>
+      </w:r>
+      <w:r>
+        <w:rPr>
+          <w:b/>
+          <w:bCs/>
+        </w:rPr>
+        <w:t xml:space="preserve"> </w:t>
+      </w:r>
+      <w:r>
+        <w:t>18 December – 14 January</w:t>
+      </w:r>
+    </w:p>
+    <w:p>
+      <w:pPr>
+        <w:pStyle w:val="ListParagraph"/>
+        <w:numPr>
+          <w:ilvl w:val="0"/>
+          <w:numId w:val="32"/>
+        </w:numPr>
+        <w:rPr>
+          <w:b/>
+          <w:bCs/>
+        </w:rPr>
+      </w:pPr>
+      <w:r>
+        <w:t>Partial integration test for controllers.</w:t>
+      </w:r>
+    </w:p>
+    <w:p>
+      <w:pPr>
+        <w:pStyle w:val="ListParagraph"/>
+        <w:numPr>
+          <w:ilvl w:val="0"/>
+          <w:numId w:val="32"/>
+        </w:numPr>
+        <w:rPr>
+          <w:b/>
+          <w:bCs/>
+        </w:rPr>
+      </w:pPr>
+      <w:r>
+        <w:t>Implement a notification system.</w:t>
+      </w:r>
+    </w:p>
+    <w:p>
+      <w:pPr>
+        <w:pStyle w:val="ListParagraph"/>
+        <w:numPr>
+          <w:ilvl w:val="0"/>
+          <w:numId w:val="32"/>
+        </w:numPr>
+        <w:rPr>
+          <w:b/>
+          <w:bCs/>
+        </w:rPr>
+      </w:pPr>
+      <w:r>
+        <w:t>Implement a waiting list for reservations.</w:t>
+      </w:r>
+    </w:p>
+    <w:p>
+      <w:pPr>
+        <w:pStyle w:val="ListParagraph"/>
+        <w:numPr>
+          <w:ilvl w:val="0"/>
+          <w:numId w:val="32"/>
+        </w:numPr>
+        <w:rPr>
+          <w:b/>
+          <w:bCs/>
+        </w:rPr>
+      </w:pPr>
+      <w:r>
+        <w:t>Develop a recurring reservation system, allowing users to reserve seats in advance.</w:t>
+      </w:r>
+    </w:p>
+    <w:p>
+      <w:pPr>
+        <w:pStyle w:val="ListParagraph"/>
+        <w:numPr>
+          <w:ilvl w:val="0"/>
+          <w:numId w:val="32"/>
+        </w:numPr>
+        <w:rPr>
+          <w:b/>
+          <w:bCs/>
+        </w:rPr>
+      </w:pPr>
+      <w:r>
+        <w:t>Implement scheduling, allowing users to schedule leave days or workdays.</w:t>
+      </w:r>
+    </w:p>
+    <w:p>
+      <w:pPr>
         <w:pStyle w:val="Heading1"/>
       </w:pPr>
       <w:bookmarkStart w:id="30" w:name="_Toc183360430"/>
@@ -9227,6 +9392,7 @@
       </w:pPr>
       <w:bookmarkStart w:id="32" w:name="_Toc183360432"/>
       <w:r>
+        <w:lastRenderedPageBreak/>
         <w:t>4.2 Test environment and required resources</w:t>
       </w:r>
       <w:bookmarkEnd w:id="32"/>
@@ -9253,7 +9419,6 @@
       </w:pPr>
       <w:bookmarkStart w:id="33" w:name="_Toc183360433"/>
       <w:r>
-        <w:lastRenderedPageBreak/>
         <w:t>4.3 Configuration management</w:t>
       </w:r>
       <w:bookmarkEnd w:id="33"/>
@@ -9763,7 +9928,15 @@
                 <w:sz w:val="20"/>
                 <w:szCs w:val="20"/>
               </w:rPr>
-              <w:t>The product owner will communicate with the client to elaborate on certain aspects of the project</w:t>
+              <w:t xml:space="preserve">The product owner will communicate with the client </w:t>
+            </w:r>
+            <w:r>
+              <w:rPr>
+                <w:sz w:val="20"/>
+                <w:szCs w:val="20"/>
+              </w:rPr>
+              <w:lastRenderedPageBreak/>
+              <w:t>to elaborate on certain aspects of the project</w:t>
             </w:r>
           </w:p>
         </w:tc>
@@ -9785,7 +9958,16 @@
                 <w:sz w:val="20"/>
                 <w:szCs w:val="20"/>
               </w:rPr>
-              <w:t>The product owner can contact the client whenever uncertainties arise, and the team members require a higher quality input to continue with their tasks</w:t>
+              <w:lastRenderedPageBreak/>
+              <w:t xml:space="preserve">The product owner can contact the client whenever </w:t>
+            </w:r>
+            <w:r>
+              <w:rPr>
+                <w:sz w:val="20"/>
+                <w:szCs w:val="20"/>
+              </w:rPr>
+              <w:lastRenderedPageBreak/>
+              <w:t>uncertainties arise, and the team members require a higher quality input to continue with their tasks</w:t>
             </w:r>
           </w:p>
         </w:tc>
@@ -9816,6 +9998,7 @@
                 <w:sz w:val="20"/>
                 <w:szCs w:val="20"/>
               </w:rPr>
+              <w:lastRenderedPageBreak/>
               <w:t>5</w:t>
             </w:r>
             <w:r>
@@ -9847,15 +10030,7 @@
                 <w:sz w:val="20"/>
                 <w:szCs w:val="20"/>
               </w:rPr>
-              <w:t xml:space="preserve">Throughout the semester, at the end of each sprint, a sprint review is held where a clarification can be given on the unclear requirements. Frequently, stand-up meetings will be held to </w:t>
-            </w:r>
-            <w:r>
-              <w:rPr>
-                <w:sz w:val="20"/>
-                <w:szCs w:val="20"/>
-              </w:rPr>
-              <w:lastRenderedPageBreak/>
-              <w:t>ensure that team members do not face uncertainties in their tasks</w:t>
+              <w:t>Throughout the semester, at the end of each sprint, a sprint review is held where a clarification can be given on the unclear requirements. Frequently, stand-up meetings will be held to ensure that team members do not face uncertainties in their tasks</w:t>
             </w:r>
           </w:p>
         </w:tc>
@@ -9877,7 +10052,6 @@
                 <w:sz w:val="20"/>
                 <w:szCs w:val="20"/>
               </w:rPr>
-              <w:lastRenderedPageBreak/>
               <w:t>The product owner must contact the client to receive a clarification on the unclear requirements</w:t>
             </w:r>
           </w:p>
@@ -11605,6 +11779,119 @@
     </w:lvl>
   </w:abstractNum>
   <w:abstractNum w:abstractNumId="9" w15:restartNumberingAfterBreak="0">
+    <w:nsid w:val="31E55275"/>
+    <w:multiLevelType w:val="hybridMultilevel"/>
+    <w:tmpl w:val="45DA2512"/>
+    <w:lvl w:ilvl="0" w:tplc="20000001">
+      <w:start w:val="1"/>
+      <w:numFmt w:val="bullet"/>
+      <w:lvlText w:val=""/>
+      <w:lvlJc w:val="left"/>
+      <w:pPr>
+        <w:ind w:left="720" w:hanging="360"/>
+      </w:pPr>
+      <w:rPr>
+        <w:rFonts w:ascii="Symbol" w:hAnsi="Symbol" w:hint="default"/>
+      </w:rPr>
+    </w:lvl>
+    <w:lvl w:ilvl="1" w:tplc="20000003" w:tentative="1">
+      <w:start w:val="1"/>
+      <w:numFmt w:val="bullet"/>
+      <w:lvlText w:val="o"/>
+      <w:lvlJc w:val="left"/>
+      <w:pPr>
+        <w:ind w:left="1440" w:hanging="360"/>
+      </w:pPr>
+      <w:rPr>
+        <w:rFonts w:ascii="Courier New" w:hAnsi="Courier New" w:cs="Courier New" w:hint="default"/>
+      </w:rPr>
+    </w:lvl>
+    <w:lvl w:ilvl="2" w:tplc="20000005" w:tentative="1">
+      <w:start w:val="1"/>
+      <w:numFmt w:val="bullet"/>
+      <w:lvlText w:val=""/>
+      <w:lvlJc w:val="left"/>
+      <w:pPr>
+        <w:ind w:left="2160" w:hanging="360"/>
+      </w:pPr>
+      <w:rPr>
+        <w:rFonts w:ascii="Wingdings" w:hAnsi="Wingdings" w:hint="default"/>
+      </w:rPr>
+    </w:lvl>
+    <w:lvl w:ilvl="3" w:tplc="20000001" w:tentative="1">
+      <w:start w:val="1"/>
+      <w:numFmt w:val="bullet"/>
+      <w:lvlText w:val=""/>
+      <w:lvlJc w:val="left"/>
+      <w:pPr>
+        <w:ind w:left="2880" w:hanging="360"/>
+      </w:pPr>
+      <w:rPr>
+        <w:rFonts w:ascii="Symbol" w:hAnsi="Symbol" w:hint="default"/>
+      </w:rPr>
+    </w:lvl>
+    <w:lvl w:ilvl="4" w:tplc="20000003" w:tentative="1">
+      <w:start w:val="1"/>
+      <w:numFmt w:val="bullet"/>
+      <w:lvlText w:val="o"/>
+      <w:lvlJc w:val="left"/>
+      <w:pPr>
+        <w:ind w:left="3600" w:hanging="360"/>
+      </w:pPr>
+      <w:rPr>
+        <w:rFonts w:ascii="Courier New" w:hAnsi="Courier New" w:cs="Courier New" w:hint="default"/>
+      </w:rPr>
+    </w:lvl>
+    <w:lvl w:ilvl="5" w:tplc="20000005" w:tentative="1">
+      <w:start w:val="1"/>
+      <w:numFmt w:val="bullet"/>
+      <w:lvlText w:val=""/>
+      <w:lvlJc w:val="left"/>
+      <w:pPr>
+        <w:ind w:left="4320" w:hanging="360"/>
+      </w:pPr>
+      <w:rPr>
+        <w:rFonts w:ascii="Wingdings" w:hAnsi="Wingdings" w:hint="default"/>
+      </w:rPr>
+    </w:lvl>
+    <w:lvl w:ilvl="6" w:tplc="20000001" w:tentative="1">
+      <w:start w:val="1"/>
+      <w:numFmt w:val="bullet"/>
+      <w:lvlText w:val=""/>
+      <w:lvlJc w:val="left"/>
+      <w:pPr>
+        <w:ind w:left="5040" w:hanging="360"/>
+      </w:pPr>
+      <w:rPr>
+        <w:rFonts w:ascii="Symbol" w:hAnsi="Symbol" w:hint="default"/>
+      </w:rPr>
+    </w:lvl>
+    <w:lvl w:ilvl="7" w:tplc="20000003" w:tentative="1">
+      <w:start w:val="1"/>
+      <w:numFmt w:val="bullet"/>
+      <w:lvlText w:val="o"/>
+      <w:lvlJc w:val="left"/>
+      <w:pPr>
+        <w:ind w:left="5760" w:hanging="360"/>
+      </w:pPr>
+      <w:rPr>
+        <w:rFonts w:ascii="Courier New" w:hAnsi="Courier New" w:cs="Courier New" w:hint="default"/>
+      </w:rPr>
+    </w:lvl>
+    <w:lvl w:ilvl="8" w:tplc="20000005" w:tentative="1">
+      <w:start w:val="1"/>
+      <w:numFmt w:val="bullet"/>
+      <w:lvlText w:val=""/>
+      <w:lvlJc w:val="left"/>
+      <w:pPr>
+        <w:ind w:left="6480" w:hanging="360"/>
+      </w:pPr>
+      <w:rPr>
+        <w:rFonts w:ascii="Wingdings" w:hAnsi="Wingdings" w:hint="default"/>
+      </w:rPr>
+    </w:lvl>
+  </w:abstractNum>
+  <w:abstractNum w:abstractNumId="10" w15:restartNumberingAfterBreak="0">
     <w:nsid w:val="32313D64"/>
     <w:multiLevelType w:val="hybridMultilevel"/>
     <w:tmpl w:val="E27AEE9C"/>
@@ -11690,7 +11977,7 @@
       </w:pPr>
     </w:lvl>
   </w:abstractNum>
-  <w:abstractNum w:abstractNumId="10" w15:restartNumberingAfterBreak="0">
+  <w:abstractNum w:abstractNumId="11" w15:restartNumberingAfterBreak="0">
     <w:nsid w:val="3A0B6EEF"/>
     <w:multiLevelType w:val="hybridMultilevel"/>
     <w:tmpl w:val="225A3B24"/>
@@ -11803,7 +12090,7 @@
       </w:rPr>
     </w:lvl>
   </w:abstractNum>
-  <w:abstractNum w:abstractNumId="11" w15:restartNumberingAfterBreak="0">
+  <w:abstractNum w:abstractNumId="12" w15:restartNumberingAfterBreak="0">
     <w:nsid w:val="3FE562E8"/>
     <w:multiLevelType w:val="hybridMultilevel"/>
     <w:tmpl w:val="7A7C8852"/>
@@ -11916,7 +12203,7 @@
       </w:rPr>
     </w:lvl>
   </w:abstractNum>
-  <w:abstractNum w:abstractNumId="12" w15:restartNumberingAfterBreak="0">
+  <w:abstractNum w:abstractNumId="13" w15:restartNumberingAfterBreak="0">
     <w:nsid w:val="411A3EF3"/>
     <w:multiLevelType w:val="hybridMultilevel"/>
     <w:tmpl w:val="7E90CB24"/>
@@ -12005,7 +12292,7 @@
       </w:pPr>
     </w:lvl>
   </w:abstractNum>
-  <w:abstractNum w:abstractNumId="13" w15:restartNumberingAfterBreak="0">
+  <w:abstractNum w:abstractNumId="14" w15:restartNumberingAfterBreak="0">
     <w:nsid w:val="4C1470DF"/>
     <w:multiLevelType w:val="hybridMultilevel"/>
     <w:tmpl w:val="C03A0AFC"/>
@@ -12118,7 +12405,7 @@
       </w:rPr>
     </w:lvl>
   </w:abstractNum>
-  <w:abstractNum w:abstractNumId="14" w15:restartNumberingAfterBreak="0">
+  <w:abstractNum w:abstractNumId="15" w15:restartNumberingAfterBreak="0">
     <w:nsid w:val="4C866A23"/>
     <w:multiLevelType w:val="hybridMultilevel"/>
     <w:tmpl w:val="013258DA"/>
@@ -12231,7 +12518,7 @@
       </w:rPr>
     </w:lvl>
   </w:abstractNum>
-  <w:abstractNum w:abstractNumId="15" w15:restartNumberingAfterBreak="0">
+  <w:abstractNum w:abstractNumId="16" w15:restartNumberingAfterBreak="0">
     <w:nsid w:val="4E8534CF"/>
     <w:multiLevelType w:val="hybridMultilevel"/>
     <w:tmpl w:val="1C52FDB4"/>
@@ -12344,7 +12631,7 @@
       </w:rPr>
     </w:lvl>
   </w:abstractNum>
-  <w:abstractNum w:abstractNumId="16" w15:restartNumberingAfterBreak="0">
+  <w:abstractNum w:abstractNumId="17" w15:restartNumberingAfterBreak="0">
     <w:nsid w:val="4F150A1A"/>
     <w:multiLevelType w:val="hybridMultilevel"/>
     <w:tmpl w:val="02E44C80"/>
@@ -12457,7 +12744,7 @@
       </w:rPr>
     </w:lvl>
   </w:abstractNum>
-  <w:abstractNum w:abstractNumId="17" w15:restartNumberingAfterBreak="0">
+  <w:abstractNum w:abstractNumId="18" w15:restartNumberingAfterBreak="0">
     <w:nsid w:val="51BC84AC"/>
     <w:multiLevelType w:val="hybridMultilevel"/>
     <w:tmpl w:val="F3C0B904"/>
@@ -12570,7 +12857,7 @@
       </w:rPr>
     </w:lvl>
   </w:abstractNum>
-  <w:abstractNum w:abstractNumId="18" w15:restartNumberingAfterBreak="0">
+  <w:abstractNum w:abstractNumId="19" w15:restartNumberingAfterBreak="0">
     <w:nsid w:val="51C11DFA"/>
     <w:multiLevelType w:val="hybridMultilevel"/>
     <w:tmpl w:val="4C523C94"/>
@@ -12683,7 +12970,7 @@
       </w:rPr>
     </w:lvl>
   </w:abstractNum>
-  <w:abstractNum w:abstractNumId="19" w15:restartNumberingAfterBreak="0">
+  <w:abstractNum w:abstractNumId="20" w15:restartNumberingAfterBreak="0">
     <w:nsid w:val="54CD712D"/>
     <w:multiLevelType w:val="hybridMultilevel"/>
     <w:tmpl w:val="4796DAAA"/>
@@ -12796,7 +13083,7 @@
       </w:rPr>
     </w:lvl>
   </w:abstractNum>
-  <w:abstractNum w:abstractNumId="20" w15:restartNumberingAfterBreak="0">
+  <w:abstractNum w:abstractNumId="21" w15:restartNumberingAfterBreak="0">
     <w:nsid w:val="5AF9C4CC"/>
     <w:multiLevelType w:val="hybridMultilevel"/>
     <w:tmpl w:val="0C2E916C"/>
@@ -12909,7 +13196,7 @@
       </w:rPr>
     </w:lvl>
   </w:abstractNum>
-  <w:abstractNum w:abstractNumId="21" w15:restartNumberingAfterBreak="0">
+  <w:abstractNum w:abstractNumId="22" w15:restartNumberingAfterBreak="0">
     <w:nsid w:val="5B1F7EC2"/>
     <w:multiLevelType w:val="hybridMultilevel"/>
     <w:tmpl w:val="B26687E8"/>
@@ -13022,7 +13309,7 @@
       </w:rPr>
     </w:lvl>
   </w:abstractNum>
-  <w:abstractNum w:abstractNumId="22" w15:restartNumberingAfterBreak="0">
+  <w:abstractNum w:abstractNumId="23" w15:restartNumberingAfterBreak="0">
     <w:nsid w:val="61F71B9C"/>
     <w:multiLevelType w:val="hybridMultilevel"/>
     <w:tmpl w:val="B2284E22"/>
@@ -13135,7 +13422,7 @@
       </w:rPr>
     </w:lvl>
   </w:abstractNum>
-  <w:abstractNum w:abstractNumId="23" w15:restartNumberingAfterBreak="0">
+  <w:abstractNum w:abstractNumId="24" w15:restartNumberingAfterBreak="0">
     <w:nsid w:val="623560FA"/>
     <w:multiLevelType w:val="hybridMultilevel"/>
     <w:tmpl w:val="3F08A120"/>
@@ -13248,7 +13535,7 @@
       </w:rPr>
     </w:lvl>
   </w:abstractNum>
-  <w:abstractNum w:abstractNumId="24" w15:restartNumberingAfterBreak="0">
+  <w:abstractNum w:abstractNumId="25" w15:restartNumberingAfterBreak="0">
     <w:nsid w:val="6A272306"/>
     <w:multiLevelType w:val="hybridMultilevel"/>
     <w:tmpl w:val="8A30E0D6"/>
@@ -13361,7 +13648,7 @@
       </w:rPr>
     </w:lvl>
   </w:abstractNum>
-  <w:abstractNum w:abstractNumId="25" w15:restartNumberingAfterBreak="0">
+  <w:abstractNum w:abstractNumId="26" w15:restartNumberingAfterBreak="0">
     <w:nsid w:val="6A9B1CE8"/>
     <w:multiLevelType w:val="hybridMultilevel"/>
     <w:tmpl w:val="D69A4A2C"/>
@@ -13474,7 +13761,7 @@
       </w:rPr>
     </w:lvl>
   </w:abstractNum>
-  <w:abstractNum w:abstractNumId="26" w15:restartNumberingAfterBreak="0">
+  <w:abstractNum w:abstractNumId="27" w15:restartNumberingAfterBreak="0">
     <w:nsid w:val="718F5800"/>
     <w:multiLevelType w:val="hybridMultilevel"/>
     <w:tmpl w:val="C08EC06A"/>
@@ -13563,7 +13850,7 @@
       </w:pPr>
     </w:lvl>
   </w:abstractNum>
-  <w:abstractNum w:abstractNumId="27" w15:restartNumberingAfterBreak="0">
+  <w:abstractNum w:abstractNumId="28" w15:restartNumberingAfterBreak="0">
     <w:nsid w:val="78482BA2"/>
     <w:multiLevelType w:val="hybridMultilevel"/>
     <w:tmpl w:val="3662A2C2"/>
@@ -13652,7 +13939,7 @@
       </w:pPr>
     </w:lvl>
   </w:abstractNum>
-  <w:abstractNum w:abstractNumId="28" w15:restartNumberingAfterBreak="0">
+  <w:abstractNum w:abstractNumId="29" w15:restartNumberingAfterBreak="0">
     <w:nsid w:val="7A8C1CD3"/>
     <w:multiLevelType w:val="hybridMultilevel"/>
     <w:tmpl w:val="C5109ADC"/>
@@ -13765,7 +14052,7 @@
       </w:rPr>
     </w:lvl>
   </w:abstractNum>
-  <w:abstractNum w:abstractNumId="29" w15:restartNumberingAfterBreak="0">
+  <w:abstractNum w:abstractNumId="30" w15:restartNumberingAfterBreak="0">
     <w:nsid w:val="7B55415D"/>
     <w:multiLevelType w:val="hybridMultilevel"/>
     <w:tmpl w:val="B7920430"/>
@@ -13878,7 +14165,7 @@
       </w:rPr>
     </w:lvl>
   </w:abstractNum>
-  <w:abstractNum w:abstractNumId="30" w15:restartNumberingAfterBreak="0">
+  <w:abstractNum w:abstractNumId="31" w15:restartNumberingAfterBreak="0">
     <w:nsid w:val="7B7A54EC"/>
     <w:multiLevelType w:val="hybridMultilevel"/>
     <w:tmpl w:val="57444C76"/>
@@ -13992,10 +14279,10 @@
     </w:lvl>
   </w:abstractNum>
   <w:num w:numId="1" w16cid:durableId="1159888106">
-    <w:abstractNumId w:val="26"/>
+    <w:abstractNumId w:val="27"/>
   </w:num>
   <w:num w:numId="2" w16cid:durableId="438061267">
-    <w:abstractNumId w:val="27"/>
+    <w:abstractNumId w:val="28"/>
   </w:num>
   <w:num w:numId="3" w16cid:durableId="37315286">
     <w:abstractNumId w:val="0"/>
@@ -14004,85 +14291,88 @@
     <w:abstractNumId w:val="5"/>
   </w:num>
   <w:num w:numId="5" w16cid:durableId="1406419640">
-    <w:abstractNumId w:val="23"/>
+    <w:abstractNumId w:val="24"/>
   </w:num>
   <w:num w:numId="6" w16cid:durableId="1039279411">
-    <w:abstractNumId w:val="13"/>
+    <w:abstractNumId w:val="14"/>
   </w:num>
   <w:num w:numId="7" w16cid:durableId="615671872">
-    <w:abstractNumId w:val="11"/>
+    <w:abstractNumId w:val="12"/>
   </w:num>
   <w:num w:numId="8" w16cid:durableId="1049574385">
-    <w:abstractNumId w:val="15"/>
+    <w:abstractNumId w:val="16"/>
   </w:num>
   <w:num w:numId="9" w16cid:durableId="1850441033">
-    <w:abstractNumId w:val="25"/>
+    <w:abstractNumId w:val="26"/>
   </w:num>
   <w:num w:numId="10" w16cid:durableId="2099129061">
     <w:abstractNumId w:val="2"/>
   </w:num>
   <w:num w:numId="11" w16cid:durableId="1043139385">
-    <w:abstractNumId w:val="20"/>
+    <w:abstractNumId w:val="21"/>
   </w:num>
   <w:num w:numId="12" w16cid:durableId="647632687">
-    <w:abstractNumId w:val="16"/>
+    <w:abstractNumId w:val="17"/>
   </w:num>
   <w:num w:numId="13" w16cid:durableId="2122333524">
-    <w:abstractNumId w:val="17"/>
+    <w:abstractNumId w:val="18"/>
   </w:num>
   <w:num w:numId="14" w16cid:durableId="2012834155">
-    <w:abstractNumId w:val="21"/>
+    <w:abstractNumId w:val="22"/>
   </w:num>
   <w:num w:numId="15" w16cid:durableId="1528983246">
     <w:abstractNumId w:val="4"/>
   </w:num>
   <w:num w:numId="16" w16cid:durableId="51464314">
-    <w:abstractNumId w:val="12"/>
+    <w:abstractNumId w:val="13"/>
   </w:num>
   <w:num w:numId="17" w16cid:durableId="1816675679">
     <w:abstractNumId w:val="7"/>
   </w:num>
   <w:num w:numId="18" w16cid:durableId="1317611713">
-    <w:abstractNumId w:val="9"/>
+    <w:abstractNumId w:val="10"/>
   </w:num>
   <w:num w:numId="19" w16cid:durableId="448284819">
-    <w:abstractNumId w:val="29"/>
+    <w:abstractNumId w:val="30"/>
   </w:num>
   <w:num w:numId="20" w16cid:durableId="1001390602">
     <w:abstractNumId w:val="1"/>
   </w:num>
   <w:num w:numId="21" w16cid:durableId="1730422981">
+    <w:abstractNumId w:val="20"/>
+  </w:num>
+  <w:num w:numId="22" w16cid:durableId="1585409483">
+    <w:abstractNumId w:val="29"/>
+  </w:num>
+  <w:num w:numId="23" w16cid:durableId="1469474330">
     <w:abstractNumId w:val="19"/>
   </w:num>
-  <w:num w:numId="22" w16cid:durableId="1585409483">
-    <w:abstractNumId w:val="28"/>
-  </w:num>
-  <w:num w:numId="23" w16cid:durableId="1469474330">
-    <w:abstractNumId w:val="18"/>
-  </w:num>
   <w:num w:numId="24" w16cid:durableId="2059013062">
-    <w:abstractNumId w:val="24"/>
+    <w:abstractNumId w:val="25"/>
   </w:num>
   <w:num w:numId="25" w16cid:durableId="777529020">
-    <w:abstractNumId w:val="10"/>
+    <w:abstractNumId w:val="11"/>
   </w:num>
   <w:num w:numId="26" w16cid:durableId="1954242768">
-    <w:abstractNumId w:val="14"/>
+    <w:abstractNumId w:val="15"/>
   </w:num>
   <w:num w:numId="27" w16cid:durableId="1625965562">
     <w:abstractNumId w:val="3"/>
   </w:num>
   <w:num w:numId="28" w16cid:durableId="1036584736">
-    <w:abstractNumId w:val="30"/>
+    <w:abstractNumId w:val="31"/>
   </w:num>
   <w:num w:numId="29" w16cid:durableId="872303871">
     <w:abstractNumId w:val="6"/>
   </w:num>
   <w:num w:numId="30" w16cid:durableId="1079864936">
-    <w:abstractNumId w:val="22"/>
+    <w:abstractNumId w:val="23"/>
   </w:num>
   <w:num w:numId="31" w16cid:durableId="743337097">
     <w:abstractNumId w:val="8"/>
+  </w:num>
+  <w:num w:numId="32" w16cid:durableId="1510749588">
+    <w:abstractNumId w:val="9"/>
   </w:num>
 </w:numbering>
 </file>
@@ -15741,7 +16031,9 @@
     <w:rsid w:val="002C42F6"/>
     <w:rsid w:val="003B4BF1"/>
     <w:rsid w:val="004C29D7"/>
+    <w:rsid w:val="00537C9B"/>
     <w:rsid w:val="005B14E6"/>
+    <w:rsid w:val="006D04BA"/>
     <w:rsid w:val="00734ECC"/>
     <w:rsid w:val="0077684D"/>
     <w:rsid w:val="00825A55"/>
@@ -16499,27 +16791,6 @@
 </file>
 
 <file path=customXml/item2.xml><?xml version="1.0" encoding="utf-8"?>
-<p:properties xmlns:p="http://schemas.microsoft.com/office/2006/metadata/properties" xmlns:xsi="http://www.w3.org/2001/XMLSchema-instance" xmlns:pc="http://schemas.microsoft.com/office/infopath/2007/PartnerControls">
-  <documentManagement>
-    <_activity xmlns="0c87c588-6e57-491b-bd64-d98aafe891a1" xsi:nil="true"/>
-  </documentManagement>
-</p:properties>
-</file>
-
-<file path=customXml/item3.xml><?xml version="1.0" encoding="utf-8"?>
-<?mso-contentType ?>
-<FormTemplates xmlns="http://schemas.microsoft.com/sharepoint/v3/contenttype/forms">
-  <Display>DocumentLibraryForm</Display>
-  <Edit>DocumentLibraryForm</Edit>
-  <New>DocumentLibraryForm</New>
-</FormTemplates>
-</file>
-
-<file path=customXml/item4.xml><?xml version="1.0" encoding="utf-8"?>
-<b:Sources xmlns:b="http://schemas.openxmlformats.org/officeDocument/2006/bibliography" xmlns="http://schemas.openxmlformats.org/officeDocument/2006/bibliography" SelectedStyle="\APASixthEditionOfficeOnline.xsl" StyleName="APA" Version="6"/>
-</file>
-
-<file path=customXml/item5.xml><?xml version="1.0" encoding="utf-8"?>
 <ct:contentTypeSchema xmlns:ct="http://schemas.microsoft.com/office/2006/metadata/contentType" xmlns:ma="http://schemas.microsoft.com/office/2006/metadata/properties/metaAttributes" ct:_="" ma:_="" ma:contentTypeName="Document" ma:contentTypeID="0x0101009E3A5206D6AD3A4EA64EEB6387DDDF89" ma:contentTypeVersion="8" ma:contentTypeDescription="Een nieuw document maken." ma:contentTypeScope="" ma:versionID="84a1a663f0e33b41d8f8a66eedd27ddd">
   <xsd:schema xmlns:xsd="http://www.w3.org/2001/XMLSchema" xmlns:xs="http://www.w3.org/2001/XMLSchema" xmlns:p="http://schemas.microsoft.com/office/2006/metadata/properties" xmlns:ns3="a2705f3c-2aaa-495d-b5bd-ecdc6f9811b5" xmlns:ns4="0c87c588-6e57-491b-bd64-d98aafe891a1" targetNamespace="http://schemas.microsoft.com/office/2006/metadata/properties" ma:root="true" ma:fieldsID="bd68c4ad1d9019e96eb52a0dd04cfd6d" ns3:_="" ns4:_="">
     <xsd:import namespace="a2705f3c-2aaa-495d-b5bd-ecdc6f9811b5"/>
@@ -16708,6 +16979,27 @@
 </ct:contentTypeSchema>
 </file>
 
+<file path=customXml/item3.xml><?xml version="1.0" encoding="utf-8"?>
+<b:Sources xmlns:b="http://schemas.openxmlformats.org/officeDocument/2006/bibliography" xmlns="http://schemas.openxmlformats.org/officeDocument/2006/bibliography" SelectedStyle="\APASixthEditionOfficeOnline.xsl" StyleName="APA" Version="6"/>
+</file>
+
+<file path=customXml/item4.xml><?xml version="1.0" encoding="utf-8"?>
+<?mso-contentType ?>
+<FormTemplates xmlns="http://schemas.microsoft.com/sharepoint/v3/contenttype/forms">
+  <Display>DocumentLibraryForm</Display>
+  <Edit>DocumentLibraryForm</Edit>
+  <New>DocumentLibraryForm</New>
+</FormTemplates>
+</file>
+
+<file path=customXml/item5.xml><?xml version="1.0" encoding="utf-8"?>
+<p:properties xmlns:p="http://schemas.microsoft.com/office/2006/metadata/properties" xmlns:xsi="http://www.w3.org/2001/XMLSchema-instance" xmlns:pc="http://schemas.microsoft.com/office/infopath/2007/PartnerControls">
+  <documentManagement>
+    <_activity xmlns="0c87c588-6e57-491b-bd64-d98aafe891a1" xsi:nil="true"/>
+  </documentManagement>
+</p:properties>
+</file>
+
 <file path=customXml/itemProps1.xml><?xml version="1.0" encoding="utf-8"?>
 <ds:datastoreItem xmlns:ds="http://schemas.openxmlformats.org/officeDocument/2006/customXml" ds:itemID="{55AF091B-3C7A-41E3-B477-F2FDAA23CFDA}">
   <ds:schemaRefs>
@@ -16717,32 +17009,6 @@
 </file>
 
 <file path=customXml/itemProps2.xml><?xml version="1.0" encoding="utf-8"?>
-<ds:datastoreItem xmlns:ds="http://schemas.openxmlformats.org/officeDocument/2006/customXml" ds:itemID="{7C5C38D9-5AA6-4E37-BE01-7E00ECF2D093}">
-  <ds:schemaRefs>
-    <ds:schemaRef ds:uri="http://schemas.microsoft.com/office/2006/metadata/properties"/>
-    <ds:schemaRef ds:uri="http://schemas.microsoft.com/office/infopath/2007/PartnerControls"/>
-    <ds:schemaRef ds:uri="0c87c588-6e57-491b-bd64-d98aafe891a1"/>
-  </ds:schemaRefs>
-</ds:datastoreItem>
-</file>
-
-<file path=customXml/itemProps3.xml><?xml version="1.0" encoding="utf-8"?>
-<ds:datastoreItem xmlns:ds="http://schemas.openxmlformats.org/officeDocument/2006/customXml" ds:itemID="{E423F427-2B6D-4A94-ACF5-9CDD6A85D012}">
-  <ds:schemaRefs>
-    <ds:schemaRef ds:uri="http://schemas.microsoft.com/sharepoint/v3/contenttype/forms"/>
-  </ds:schemaRefs>
-</ds:datastoreItem>
-</file>
-
-<file path=customXml/itemProps4.xml><?xml version="1.0" encoding="utf-8"?>
-<ds:datastoreItem xmlns:ds="http://schemas.openxmlformats.org/officeDocument/2006/customXml" ds:itemID="{C2957930-2D0F-4868-BEEC-7414F6B1A49E}">
-  <ds:schemaRefs>
-    <ds:schemaRef ds:uri="http://schemas.openxmlformats.org/officeDocument/2006/bibliography"/>
-  </ds:schemaRefs>
-</ds:datastoreItem>
-</file>
-
-<file path=customXml/itemProps5.xml><?xml version="1.0" encoding="utf-8"?>
 <ds:datastoreItem xmlns:ds="http://schemas.openxmlformats.org/officeDocument/2006/customXml" ds:itemID="{3AAD0764-686C-4C49-8C1C-8D182EE8BBED}">
   <ds:schemaRefs>
     <ds:schemaRef ds:uri="http://schemas.microsoft.com/office/2006/metadata/contentType"/>
@@ -16759,4 +17025,30 @@
     <ds:schemaRef ds:uri="http://schemas.microsoft.com/internal/obd"/>
   </ds:schemaRefs>
 </ds:datastoreItem>
+</file>
+
+<file path=customXml/itemProps3.xml><?xml version="1.0" encoding="utf-8"?>
+<ds:datastoreItem xmlns:ds="http://schemas.openxmlformats.org/officeDocument/2006/customXml" ds:itemID="{C2957930-2D0F-4868-BEEC-7414F6B1A49E}">
+  <ds:schemaRefs>
+    <ds:schemaRef ds:uri="http://schemas.openxmlformats.org/officeDocument/2006/bibliography"/>
+  </ds:schemaRefs>
+</ds:datastoreItem>
+</file>
+
+<file path=customXml/itemProps4.xml><?xml version="1.0" encoding="utf-8"?>
+<ds:datastoreItem xmlns:ds="http://schemas.openxmlformats.org/officeDocument/2006/customXml" ds:itemID="{E423F427-2B6D-4A94-ACF5-9CDD6A85D012}">
+  <ds:schemaRefs>
+    <ds:schemaRef ds:uri="http://schemas.microsoft.com/sharepoint/v3/contenttype/forms"/>
+  </ds:schemaRefs>
+</ds:datastoreItem>
+</file>
+
+<file path=customXml/itemProps5.xml><?xml version="1.0" encoding="utf-8"?>
+<ds:datastoreItem xmlns:ds="http://schemas.openxmlformats.org/officeDocument/2006/customXml" ds:itemID="{7C5C38D9-5AA6-4E37-BE01-7E00ECF2D093}">
+  <ds:schemaRefs>
+    <ds:schemaRef ds:uri="http://schemas.microsoft.com/office/2006/metadata/properties"/>
+    <ds:schemaRef ds:uri="http://schemas.microsoft.com/office/infopath/2007/PartnerControls"/>
+    <ds:schemaRef ds:uri="0c87c588-6e57-491b-bd64-d98aafe891a1"/>
+  </ds:schemaRefs>
+</ds:datastoreItem>
 </file>
</xml_diff>